<commit_message>
get performance result from api
</commit_message>
<xml_diff>
--- a/!project documentation/GoHomeGPS Project .docx
+++ b/!project documentation/GoHomeGPS Project .docx
@@ -645,7 +645,7 @@
                 <w:vertAlign w:val="baseline"/>
                 <w:lang w:val="en-US"/>
               </w:rPr>
-              <w:t>aggressive twist</w:t>
+              <w:t>aggressive cornering</w:t>
             </w:r>
           </w:p>
         </w:tc>
@@ -811,8 +811,6 @@
                 <w:lang w:val="en-US"/>
               </w:rPr>
             </w:pPr>
-            <w:bookmarkStart w:id="0" w:name="_GoBack"/>
-            <w:bookmarkEnd w:id="0"/>
           </w:p>
         </w:tc>
         <w:tc>
@@ -1292,6 +1290,8 @@
               </w:rPr>
               <w:t>Km</w:t>
             </w:r>
+            <w:bookmarkStart w:id="0" w:name="_GoBack"/>
+            <w:bookmarkEnd w:id="0"/>
           </w:p>
         </w:tc>
         <w:tc>
@@ -2620,7 +2620,7 @@
 </file>
 
 <file path=word/numbering.xml><?xml version="1.0" encoding="utf-8"?>
-<w:numbering xmlns:wpc="http://schemas.microsoft.com/office/word/2010/wordprocessingCanvas" xmlns:mc="http://schemas.openxmlformats.org/markup-compatibility/2006" xmlns:o="urn:schemas-microsoft-com:office:office" xmlns:r="http://schemas.openxmlformats.org/officeDocument/2006/relationships" xmlns:m="http://schemas.openxmlformats.org/officeDocument/2006/math" xmlns:v="urn:schemas-microsoft-com:vml" xmlns:wp14="http://schemas.microsoft.com/office/word/2010/wordprocessingDrawing" xmlns:wp="http://schemas.openxmlformats.org/drawingml/2006/wordprocessingDrawing" xmlns:w10="urn:schemas-microsoft-com:office:word" xmlns:w="http://schemas.openxmlformats.org/wordprocessingml/2006/main" xmlns:w14="http://schemas.microsoft.com/office/word/2010/wordml" xmlns:wpg="http://schemas.microsoft.com/office/word/2010/wordprocessingGroup" xmlns:wpi="http://schemas.microsoft.com/office/word/2010/wordprocessingInk" xmlns:wne="http://schemas.microsoft.com/office/word/2006/wordml" xmlns:wps="http://schemas.microsoft.com/office/word/2010/wordprocessingShape" mc:Ignorable="w14 wp14">
+<w:numbering xmlns:wpc="http://schemas.microsoft.com/office/word/2010/wordprocessingCanvas" xmlns:mc="http://schemas.openxmlformats.org/markup-compatibility/2006" xmlns:o="urn:schemas-microsoft-com:office:office" xmlns:r="http://schemas.openxmlformats.org/officeDocument/2006/relationships" xmlns:m="http://schemas.openxmlformats.org/officeDocument/2006/math" xmlns:v="urn:schemas-microsoft-com:vml" xmlns:wp14="http://schemas.microsoft.com/office/word/2010/wordprocessingDrawing" xmlns:wp="http://schemas.openxmlformats.org/drawingml/2006/wordprocessingDrawing" xmlns:w10="urn:schemas-microsoft-com:office:word" xmlns:w="http://schemas.openxmlformats.org/wordprocessingml/2006/main" xmlns:w14="http://schemas.microsoft.com/office/word/2010/wordml" xmlns:wpg="http://schemas.microsoft.com/office/word/2010/wordprocessingGroup" xmlns:wpi="http://schemas.microsoft.com/office/word/2010/wordprocessingInk" xmlns:wne="http://schemas.microsoft.com/office/word/2006/wordml" xmlns:wps="http://schemas.microsoft.com/office/word/2010/wordprocessingShape" xmlns:wpsCustomData="http://www.wps.cn/officeDocument/2013/wpsCustomData" mc:Ignorable="w14 wp14">
   <w:abstractNum w:abstractNumId="0">
     <w:nsid w:val="8D2BBDC0"/>
     <w:multiLevelType w:val="multilevel"/>
@@ -2790,7 +2790,7 @@
 </file>
 
 <file path=word/styles.xml><?xml version="1.0" encoding="utf-8"?>
-<w:styles xmlns:mc="http://schemas.openxmlformats.org/markup-compatibility/2006" xmlns:o="urn:schemas-microsoft-com:office:office" xmlns:r="http://schemas.openxmlformats.org/officeDocument/2006/relationships" xmlns:m="http://schemas.openxmlformats.org/officeDocument/2006/math" xmlns:v="urn:schemas-microsoft-com:vml" xmlns:w="http://schemas.openxmlformats.org/wordprocessingml/2006/main" xmlns:w14="http://schemas.microsoft.com/office/word/2010/wordml" xmlns:w10="urn:schemas-microsoft-com:office:word" xmlns:sl="http://schemas.openxmlformats.org/schemaLibrary/2006/main" mc:Ignorable="w14">
+<w:styles xmlns:mc="http://schemas.openxmlformats.org/markup-compatibility/2006" xmlns:o="urn:schemas-microsoft-com:office:office" xmlns:r="http://schemas.openxmlformats.org/officeDocument/2006/relationships" xmlns:m="http://schemas.openxmlformats.org/officeDocument/2006/math" xmlns:v="urn:schemas-microsoft-com:vml" xmlns:w="http://schemas.openxmlformats.org/wordprocessingml/2006/main" xmlns:w14="http://schemas.microsoft.com/office/word/2010/wordml" xmlns:w10="urn:schemas-microsoft-com:office:word" xmlns:sl="http://schemas.openxmlformats.org/schemaLibrary/2006/main" xmlns:wpsCustomData="http://www.wps.cn/officeDocument/2013/wpsCustomData" mc:Ignorable="w14">
   <w:docDefaults>
     <w:rPrDefault>
       <w:rPr>
@@ -3411,20 +3411,4 @@
   </a:themeElements>
   <a:objectDefaults/>
 </a:theme>
-</file>
-
-<file path=customXml/item1.xml><?xml version="1.0" encoding="utf-8"?>
-<s:customData xmlns="http://www.wps.cn/officeDocument/2013/wpsCustomData" xmlns:s="http://www.wps.cn/officeDocument/2013/wpsCustomData">
-  <customSectProps>
-    <customSectPr/>
-  </customSectProps>
-</s:customData>
-</file>
-
-<file path=customXml/itemProps1.xml><?xml version="1.0" encoding="utf-8"?>
-<ds:datastoreItem xmlns:ds="http://schemas.openxmlformats.org/officeDocument/2006/customXml" ds:itemID="{B1977F7D-205B-4081-913C-38D41E755F92}">
-  <ds:schemaRefs>
-    <ds:schemaRef ds:uri="http://www.wps.cn/officeDocument/2013/wpsCustomData"/>
-  </ds:schemaRefs>
-</ds:datastoreItem>
 </file>
</xml_diff>